<commit_message>
Lisätty toiminnallinen määrittely ja muokattu projektisuunnitelmaa
</commit_message>
<xml_diff>
--- a/Projektisuunnitelma.docx
+++ b/Projektisuunnitelma.docx
@@ -1,6 +1,6 @@
 
 <file path=word/document.xml><?xml version="1.0" encoding="utf-8"?>
-<w:document xmlns:wpc="http://schemas.microsoft.com/office/word/2010/wordprocessingCanvas" xmlns:cx="http://schemas.microsoft.com/office/drawing/2014/chartex" xmlns:cx1="http://schemas.microsoft.com/office/drawing/2015/9/8/chartex" xmlns:cx2="http://schemas.microsoft.com/office/drawing/2015/10/21/chartex" xmlns:cx3="http://schemas.microsoft.com/office/drawing/2016/5/9/chartex" xmlns:cx4="http://schemas.microsoft.com/office/drawing/2016/5/10/chartex" xmlns:cx5="http://schemas.microsoft.com/office/drawing/2016/5/11/chartex" xmlns:cx6="http://schemas.microsoft.com/office/drawing/2016/5/12/chartex" xmlns:cx7="http://schemas.microsoft.com/office/drawing/2016/5/13/chartex" xmlns:cx8="http://schemas.microsoft.com/office/drawing/2016/5/14/chartex" xmlns:mc="http://schemas.openxmlformats.org/markup-compatibility/2006" xmlns:aink="http://schemas.microsoft.com/office/drawing/2016/ink" xmlns:am3d="http://schemas.microsoft.com/office/drawing/2017/model3d" xmlns:o="urn:schemas-microsoft-com:office:office" xmlns:r="http://schemas.openxmlformats.org/officeDocument/2006/relationships" xmlns:m="http://schemas.openxmlformats.org/officeDocument/2006/math" xmlns:v="urn:schemas-microsoft-com:vml" xmlns:wp14="http://schemas.microsoft.com/office/word/2010/wordprocessingDrawing" xmlns:wp="http://schemas.openxmlformats.org/drawingml/2006/wordprocessingDrawing" xmlns:w10="urn:schemas-microsoft-com:office:word" xmlns:w="http://schemas.openxmlformats.org/wordprocessingml/2006/main" xmlns:w14="http://schemas.microsoft.com/office/word/2010/wordml" xmlns:w15="http://schemas.microsoft.com/office/word/2012/wordml" xmlns:w16cid="http://schemas.microsoft.com/office/word/2016/wordml/cid" xmlns:w16se="http://schemas.microsoft.com/office/word/2015/wordml/symex" xmlns:wpg="http://schemas.microsoft.com/office/word/2010/wordprocessingGroup" xmlns:wpi="http://schemas.microsoft.com/office/word/2010/wordprocessingInk" xmlns:wne="http://schemas.microsoft.com/office/word/2006/wordml" xmlns:wps="http://schemas.microsoft.com/office/word/2010/wordprocessingShape" mc:Ignorable="w14 w15 w16se w16cid wp14">
+<w:document xmlns:wpc="http://schemas.microsoft.com/office/word/2010/wordprocessingCanvas" xmlns:cx="http://schemas.microsoft.com/office/drawing/2014/chartex" xmlns:cx1="http://schemas.microsoft.com/office/drawing/2015/9/8/chartex" xmlns:mc="http://schemas.openxmlformats.org/markup-compatibility/2006" xmlns:o="urn:schemas-microsoft-com:office:office" xmlns:r="http://schemas.openxmlformats.org/officeDocument/2006/relationships" xmlns:m="http://schemas.openxmlformats.org/officeDocument/2006/math" xmlns:v="urn:schemas-microsoft-com:vml" xmlns:wp14="http://schemas.microsoft.com/office/word/2010/wordprocessingDrawing" xmlns:wp="http://schemas.openxmlformats.org/drawingml/2006/wordprocessingDrawing" xmlns:w10="urn:schemas-microsoft-com:office:word" xmlns:w="http://schemas.openxmlformats.org/wordprocessingml/2006/main" xmlns:w14="http://schemas.microsoft.com/office/word/2010/wordml" xmlns:w15="http://schemas.microsoft.com/office/word/2012/wordml" xmlns:w16se="http://schemas.microsoft.com/office/word/2015/wordml/symex" xmlns:wpg="http://schemas.microsoft.com/office/word/2010/wordprocessingGroup" xmlns:wpi="http://schemas.microsoft.com/office/word/2010/wordprocessingInk" xmlns:wne="http://schemas.microsoft.com/office/word/2006/wordml" xmlns:wps="http://schemas.microsoft.com/office/word/2010/wordprocessingShape" mc:Ignorable="w14 w15 w16se wp14">
   <w:body>
     <w:p>
       <w:r>
@@ -87,7 +87,7 @@
               </wp:inline>
             </w:drawing>
           </mc:Choice>
-          <mc:Fallback>
+          <mc:Fallback xmlns:w16cid="http://schemas.microsoft.com/office/word/2016/wordml/cid" xmlns:am3d="http://schemas.microsoft.com/office/drawing/2017/model3d" xmlns:aink="http://schemas.microsoft.com/office/drawing/2016/ink" xmlns:cx8="http://schemas.microsoft.com/office/drawing/2016/5/14/chartex" xmlns:cx7="http://schemas.microsoft.com/office/drawing/2016/5/13/chartex" xmlns:cx6="http://schemas.microsoft.com/office/drawing/2016/5/12/chartex" xmlns:cx5="http://schemas.microsoft.com/office/drawing/2016/5/11/chartex" xmlns:cx4="http://schemas.microsoft.com/office/drawing/2016/5/10/chartex" xmlns:cx3="http://schemas.microsoft.com/office/drawing/2016/5/9/chartex" xmlns:cx2="http://schemas.microsoft.com/office/drawing/2015/10/21/chartex">
             <w:pict>
               <v:group w14:anchorId="3714E98B" id="Group 5142" o:spid="_x0000_s1026" style="width:484.55pt;height:.7pt;mso-position-horizontal-relative:char;mso-position-vertical-relative:line" coordsize="61536,91" o:gfxdata="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">
                 <v:shape id="Shape 5581" o:spid="_x0000_s1027" style="position:absolute;width:61536;height:91;visibility:visible;mso-wrap-style:square;v-text-anchor:top" coordsize="6153658,9144" o:gfxdata="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" path="m,l6153658,r,9144l,9144,,e" fillcolor="black" stroked="f" strokeweight="0">
@@ -209,7 +209,7 @@
               </wp:inline>
             </w:drawing>
           </mc:Choice>
-          <mc:Fallback>
+          <mc:Fallback xmlns:w16cid="http://schemas.microsoft.com/office/word/2016/wordml/cid" xmlns:am3d="http://schemas.microsoft.com/office/drawing/2017/model3d" xmlns:aink="http://schemas.microsoft.com/office/drawing/2016/ink" xmlns:cx8="http://schemas.microsoft.com/office/drawing/2016/5/14/chartex" xmlns:cx7="http://schemas.microsoft.com/office/drawing/2016/5/13/chartex" xmlns:cx6="http://schemas.microsoft.com/office/drawing/2016/5/12/chartex" xmlns:cx5="http://schemas.microsoft.com/office/drawing/2016/5/11/chartex" xmlns:cx4="http://schemas.microsoft.com/office/drawing/2016/5/10/chartex" xmlns:cx3="http://schemas.microsoft.com/office/drawing/2016/5/9/chartex" xmlns:cx2="http://schemas.microsoft.com/office/drawing/2015/10/21/chartex">
             <w:pict>
               <v:group w14:anchorId="3EFE358A" id="Group 5143" o:spid="_x0000_s1026" style="width:484.55pt;height:.7pt;mso-position-horizontal-relative:char;mso-position-vertical-relative:line" coordsize="61536,91" o:gfxdata="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">
                 <v:shape id="Shape 5583" o:spid="_x0000_s1027" style="position:absolute;width:61536;height:91;visibility:visible;mso-wrap-style:square;v-text-anchor:top" coordsize="6153658,9144" o:gfxdata="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" path="m,l6153658,r,9144l,9144,,e" fillcolor="black" stroked="f" strokeweight="0">
@@ -414,8 +414,10 @@
               <w:t>entin</w:t>
             </w:r>
             <w:r>
-              <w:t xml:space="preserve"> tila: valmis ei hyväksytty</w:t>
-            </w:r>
+              <w:t xml:space="preserve"> tila: valmis ja hyväksytty</w:t>
+            </w:r>
+            <w:bookmarkStart w:id="0" w:name="_GoBack"/>
+            <w:bookmarkEnd w:id="0"/>
           </w:p>
         </w:tc>
         <w:tc>
@@ -430,13 +432,7 @@
           </w:tcPr>
           <w:p>
             <w:r>
-              <w:t xml:space="preserve">Muokattu: </w:t>
-            </w:r>
-            <w:r>
-              <w:t>1</w:t>
-            </w:r>
-            <w:r>
-              <w:t>.2</w:t>
+              <w:t>Muokattu: 1.2</w:t>
             </w:r>
             <w:r>
               <w:t xml:space="preserve">.18 </w:t>
@@ -578,10 +574,10 @@
           </w:tcPr>
           <w:p>
             <w:r>
-              <w:t>31.1</w:t>
-            </w:r>
-            <w:r>
-              <w:t xml:space="preserve">.18 </w:t>
+              <w:t>31</w:t>
+            </w:r>
+            <w:r>
+              <w:t xml:space="preserve">.1.18 </w:t>
             </w:r>
           </w:p>
         </w:tc>
@@ -634,7 +630,7 @@
           </w:tcPr>
           <w:p>
             <w:r>
-              <w:t>1.0</w:t>
+              <w:t>0.1</w:t>
             </w:r>
           </w:p>
         </w:tc>
@@ -682,7 +678,76 @@
           </w:tcPr>
           <w:p>
             <w:r>
-              <w:t>Dokumentti täytetty</w:t>
+              <w:t>Mallipohjaa täytetty</w:t>
+            </w:r>
+          </w:p>
+        </w:tc>
+      </w:tr>
+      <w:tr>
+        <w:trPr>
+          <w:trHeight w:val="275"/>
+        </w:trPr>
+        <w:tc>
+          <w:tcPr>
+            <w:tcW w:w="1046" w:type="dxa"/>
+            <w:tcBorders>
+              <w:top w:val="single" w:sz="6" w:space="0" w:color="000000"/>
+              <w:left w:val="single" w:sz="4" w:space="0" w:color="000000"/>
+              <w:bottom w:val="single" w:sz="6" w:space="0" w:color="000000"/>
+              <w:right w:val="nil"/>
+            </w:tcBorders>
+          </w:tcPr>
+          <w:p>
+            <w:r>
+              <w:t>1.0</w:t>
+            </w:r>
+          </w:p>
+        </w:tc>
+        <w:tc>
+          <w:tcPr>
+            <w:tcW w:w="1474" w:type="dxa"/>
+            <w:tcBorders>
+              <w:top w:val="single" w:sz="6" w:space="0" w:color="000000"/>
+              <w:left w:val="nil"/>
+              <w:bottom w:val="single" w:sz="6" w:space="0" w:color="000000"/>
+              <w:right w:val="nil"/>
+            </w:tcBorders>
+          </w:tcPr>
+          <w:p>
+            <w:r>
+              <w:t>9.2</w:t>
+            </w:r>
+          </w:p>
+        </w:tc>
+        <w:tc>
+          <w:tcPr>
+            <w:tcW w:w="1418" w:type="dxa"/>
+            <w:tcBorders>
+              <w:top w:val="single" w:sz="6" w:space="0" w:color="000000"/>
+              <w:left w:val="nil"/>
+              <w:bottom w:val="single" w:sz="6" w:space="0" w:color="000000"/>
+              <w:right w:val="nil"/>
+            </w:tcBorders>
+          </w:tcPr>
+          <w:p>
+            <w:r>
+              <w:t>Petri Irri</w:t>
+            </w:r>
+          </w:p>
+        </w:tc>
+        <w:tc>
+          <w:tcPr>
+            <w:tcW w:w="4315" w:type="dxa"/>
+            <w:tcBorders>
+              <w:top w:val="single" w:sz="6" w:space="0" w:color="000000"/>
+              <w:left w:val="nil"/>
+              <w:bottom w:val="single" w:sz="6" w:space="0" w:color="000000"/>
+              <w:right w:val="single" w:sz="4" w:space="0" w:color="000000"/>
+            </w:tcBorders>
+          </w:tcPr>
+          <w:p>
+            <w:r>
+              <w:t>Pohja tarkastettu ja korjattu</w:t>
             </w:r>
           </w:p>
         </w:tc>
@@ -749,7 +814,7 @@
           <w:r>
             <w:fldChar w:fldCharType="separate"/>
           </w:r>
-          <w:hyperlink w:anchor="_Toc505270929" w:history="1">
+          <w:hyperlink w:anchor="_Toc505253595" w:history="1">
             <w:r>
               <w:rPr>
                 <w:rStyle w:val="Hyperlink"/>
@@ -776,7 +841,7 @@
                 <w:noProof/>
                 <w:webHidden/>
               </w:rPr>
-              <w:instrText xml:space="preserve"> PAGEREF _Toc505270929 \h </w:instrText>
+              <w:instrText xml:space="preserve"> PAGEREF _Toc505253595 \h </w:instrText>
             </w:r>
             <w:r>
               <w:rPr>
@@ -820,7 +885,7 @@
               <w:sz w:val="22"/>
             </w:rPr>
           </w:pPr>
-          <w:hyperlink w:anchor="_Toc505270930" w:history="1">
+          <w:hyperlink w:anchor="_Toc505253596" w:history="1">
             <w:r>
               <w:rPr>
                 <w:rStyle w:val="Hyperlink"/>
@@ -847,7 +912,7 @@
                 <w:noProof/>
                 <w:webHidden/>
               </w:rPr>
-              <w:instrText xml:space="preserve"> PAGEREF _Toc505270930 \h </w:instrText>
+              <w:instrText xml:space="preserve"> PAGEREF _Toc505253596 \h </w:instrText>
             </w:r>
             <w:r>
               <w:rPr>
@@ -891,7 +956,7 @@
               <w:sz w:val="22"/>
             </w:rPr>
           </w:pPr>
-          <w:hyperlink w:anchor="_Toc505270931" w:history="1">
+          <w:hyperlink w:anchor="_Toc505253597" w:history="1">
             <w:r>
               <w:rPr>
                 <w:rStyle w:val="Hyperlink"/>
@@ -918,7 +983,7 @@
                 <w:noProof/>
                 <w:webHidden/>
               </w:rPr>
-              <w:instrText xml:space="preserve"> PAGEREF _Toc505270931 \h </w:instrText>
+              <w:instrText xml:space="preserve"> PAGEREF _Toc505253597 \h </w:instrText>
             </w:r>
             <w:r>
               <w:rPr>
@@ -962,7 +1027,7 @@
               <w:sz w:val="22"/>
             </w:rPr>
           </w:pPr>
-          <w:hyperlink w:anchor="_Toc505270932" w:history="1">
+          <w:hyperlink w:anchor="_Toc505253598" w:history="1">
             <w:r>
               <w:rPr>
                 <w:rStyle w:val="Hyperlink"/>
@@ -989,7 +1054,7 @@
                 <w:noProof/>
                 <w:webHidden/>
               </w:rPr>
-              <w:instrText xml:space="preserve"> PAGEREF _Toc505270932 \h </w:instrText>
+              <w:instrText xml:space="preserve"> PAGEREF _Toc505253598 \h </w:instrText>
             </w:r>
             <w:r>
               <w:rPr>
@@ -1033,7 +1098,7 @@
               <w:sz w:val="22"/>
             </w:rPr>
           </w:pPr>
-          <w:hyperlink w:anchor="_Toc505270933" w:history="1">
+          <w:hyperlink w:anchor="_Toc505253599" w:history="1">
             <w:r>
               <w:rPr>
                 <w:rStyle w:val="Hyperlink"/>
@@ -1060,7 +1125,7 @@
                 <w:noProof/>
                 <w:webHidden/>
               </w:rPr>
-              <w:instrText xml:space="preserve"> PAGEREF _Toc505270933 \h </w:instrText>
+              <w:instrText xml:space="preserve"> PAGEREF _Toc505253599 \h </w:instrText>
             </w:r>
             <w:r>
               <w:rPr>
@@ -1104,7 +1169,7 @@
               <w:sz w:val="22"/>
             </w:rPr>
           </w:pPr>
-          <w:hyperlink w:anchor="_Toc505270934" w:history="1">
+          <w:hyperlink w:anchor="_Toc505253600" w:history="1">
             <w:r>
               <w:rPr>
                 <w:rStyle w:val="Hyperlink"/>
@@ -1131,7 +1196,7 @@
                 <w:noProof/>
                 <w:webHidden/>
               </w:rPr>
-              <w:instrText xml:space="preserve"> PAGEREF _Toc505270934 \h </w:instrText>
+              <w:instrText xml:space="preserve"> PAGEREF _Toc505253600 \h </w:instrText>
             </w:r>
             <w:r>
               <w:rPr>
@@ -1175,7 +1240,7 @@
               <w:sz w:val="22"/>
             </w:rPr>
           </w:pPr>
-          <w:hyperlink w:anchor="_Toc505270935" w:history="1">
+          <w:hyperlink w:anchor="_Toc505253601" w:history="1">
             <w:r>
               <w:rPr>
                 <w:rStyle w:val="Hyperlink"/>
@@ -1202,7 +1267,7 @@
                 <w:noProof/>
                 <w:webHidden/>
               </w:rPr>
-              <w:instrText xml:space="preserve"> PAGEREF _Toc505270935 \h </w:instrText>
+              <w:instrText xml:space="preserve"> PAGEREF _Toc505253601 \h </w:instrText>
             </w:r>
             <w:r>
               <w:rPr>
@@ -1246,7 +1311,7 @@
               <w:sz w:val="22"/>
             </w:rPr>
           </w:pPr>
-          <w:hyperlink w:anchor="_Toc505270936" w:history="1">
+          <w:hyperlink w:anchor="_Toc505253602" w:history="1">
             <w:r>
               <w:rPr>
                 <w:rStyle w:val="Hyperlink"/>
@@ -1273,7 +1338,7 @@
                 <w:noProof/>
                 <w:webHidden/>
               </w:rPr>
-              <w:instrText xml:space="preserve"> PAGEREF _Toc505270936 \h </w:instrText>
+              <w:instrText xml:space="preserve"> PAGEREF _Toc505253602 \h </w:instrText>
             </w:r>
             <w:r>
               <w:rPr>
@@ -1317,7 +1382,7 @@
               <w:sz w:val="22"/>
             </w:rPr>
           </w:pPr>
-          <w:hyperlink w:anchor="_Toc505270937" w:history="1">
+          <w:hyperlink w:anchor="_Toc505253603" w:history="1">
             <w:r>
               <w:rPr>
                 <w:rStyle w:val="Hyperlink"/>
@@ -1344,7 +1409,7 @@
                 <w:noProof/>
                 <w:webHidden/>
               </w:rPr>
-              <w:instrText xml:space="preserve"> PAGEREF _Toc505270937 \h </w:instrText>
+              <w:instrText xml:space="preserve"> PAGEREF _Toc505253603 \h </w:instrText>
             </w:r>
             <w:r>
               <w:rPr>
@@ -1388,7 +1453,7 @@
               <w:sz w:val="22"/>
             </w:rPr>
           </w:pPr>
-          <w:hyperlink w:anchor="_Toc505270938" w:history="1">
+          <w:hyperlink w:anchor="_Toc505253604" w:history="1">
             <w:r>
               <w:rPr>
                 <w:rStyle w:val="Hyperlink"/>
@@ -1415,7 +1480,7 @@
                 <w:noProof/>
                 <w:webHidden/>
               </w:rPr>
-              <w:instrText xml:space="preserve"> PAGEREF _Toc505270938 \h </w:instrText>
+              <w:instrText xml:space="preserve"> PAGEREF _Toc505253604 \h </w:instrText>
             </w:r>
             <w:r>
               <w:rPr>
@@ -1459,7 +1524,7 @@
               <w:sz w:val="22"/>
             </w:rPr>
           </w:pPr>
-          <w:hyperlink w:anchor="_Toc505270939" w:history="1">
+          <w:hyperlink w:anchor="_Toc505253605" w:history="1">
             <w:r>
               <w:rPr>
                 <w:rStyle w:val="Hyperlink"/>
@@ -1486,7 +1551,7 @@
                 <w:noProof/>
                 <w:webHidden/>
               </w:rPr>
-              <w:instrText xml:space="preserve"> PAGEREF _Toc505270939 \h </w:instrText>
+              <w:instrText xml:space="preserve"> PAGEREF _Toc505253605 \h </w:instrText>
             </w:r>
             <w:r>
               <w:rPr>
@@ -1530,7 +1595,7 @@
               <w:sz w:val="22"/>
             </w:rPr>
           </w:pPr>
-          <w:hyperlink w:anchor="_Toc505270940" w:history="1">
+          <w:hyperlink w:anchor="_Toc505253606" w:history="1">
             <w:r>
               <w:rPr>
                 <w:rStyle w:val="Hyperlink"/>
@@ -1557,7 +1622,7 @@
                 <w:noProof/>
                 <w:webHidden/>
               </w:rPr>
-              <w:instrText xml:space="preserve"> PAGEREF _Toc505270940 \h </w:instrText>
+              <w:instrText xml:space="preserve"> PAGEREF _Toc505253606 \h </w:instrText>
             </w:r>
             <w:r>
               <w:rPr>
@@ -1601,7 +1666,7 @@
               <w:sz w:val="22"/>
             </w:rPr>
           </w:pPr>
-          <w:hyperlink w:anchor="_Toc505270941" w:history="1">
+          <w:hyperlink w:anchor="_Toc505253607" w:history="1">
             <w:r>
               <w:rPr>
                 <w:rStyle w:val="Hyperlink"/>
@@ -1628,7 +1693,7 @@
                 <w:noProof/>
                 <w:webHidden/>
               </w:rPr>
-              <w:instrText xml:space="preserve"> PAGEREF _Toc505270941 \h </w:instrText>
+              <w:instrText xml:space="preserve"> PAGEREF _Toc505253607 \h </w:instrText>
             </w:r>
             <w:r>
               <w:rPr>
@@ -1672,7 +1737,7 @@
               <w:sz w:val="22"/>
             </w:rPr>
           </w:pPr>
-          <w:hyperlink w:anchor="_Toc505270942" w:history="1">
+          <w:hyperlink w:anchor="_Toc505253608" w:history="1">
             <w:r>
               <w:rPr>
                 <w:rStyle w:val="Hyperlink"/>
@@ -1699,7 +1764,7 @@
                 <w:noProof/>
                 <w:webHidden/>
               </w:rPr>
-              <w:instrText xml:space="preserve"> PAGEREF _Toc505270942 \h </w:instrText>
+              <w:instrText xml:space="preserve"> PAGEREF _Toc505253608 \h </w:instrText>
             </w:r>
             <w:r>
               <w:rPr>
@@ -1743,7 +1808,7 @@
               <w:sz w:val="22"/>
             </w:rPr>
           </w:pPr>
-          <w:hyperlink w:anchor="_Toc505270943" w:history="1">
+          <w:hyperlink w:anchor="_Toc505253609" w:history="1">
             <w:r>
               <w:rPr>
                 <w:rStyle w:val="Hyperlink"/>
@@ -1770,7 +1835,7 @@
                 <w:noProof/>
                 <w:webHidden/>
               </w:rPr>
-              <w:instrText xml:space="preserve"> PAGEREF _Toc505270943 \h </w:instrText>
+              <w:instrText xml:space="preserve"> PAGEREF _Toc505253609 \h </w:instrText>
             </w:r>
             <w:r>
               <w:rPr>
@@ -1814,7 +1879,7 @@
               <w:sz w:val="22"/>
             </w:rPr>
           </w:pPr>
-          <w:hyperlink w:anchor="_Toc505270944" w:history="1">
+          <w:hyperlink w:anchor="_Toc505253610" w:history="1">
             <w:r>
               <w:rPr>
                 <w:rStyle w:val="Hyperlink"/>
@@ -1841,7 +1906,7 @@
                 <w:noProof/>
                 <w:webHidden/>
               </w:rPr>
-              <w:instrText xml:space="preserve"> PAGEREF _Toc505270944 \h </w:instrText>
+              <w:instrText xml:space="preserve"> PAGEREF _Toc505253610 \h </w:instrText>
             </w:r>
             <w:r>
               <w:rPr>
@@ -1885,7 +1950,7 @@
               <w:sz w:val="22"/>
             </w:rPr>
           </w:pPr>
-          <w:hyperlink w:anchor="_Toc505270945" w:history="1">
+          <w:hyperlink w:anchor="_Toc505253611" w:history="1">
             <w:r>
               <w:rPr>
                 <w:rStyle w:val="Hyperlink"/>
@@ -1912,7 +1977,7 @@
                 <w:noProof/>
                 <w:webHidden/>
               </w:rPr>
-              <w:instrText xml:space="preserve"> PAGEREF _Toc505270945 \h </w:instrText>
+              <w:instrText xml:space="preserve"> PAGEREF _Toc505253611 \h </w:instrText>
             </w:r>
             <w:r>
               <w:rPr>
@@ -1956,7 +2021,7 @@
               <w:sz w:val="22"/>
             </w:rPr>
           </w:pPr>
-          <w:hyperlink w:anchor="_Toc505270946" w:history="1">
+          <w:hyperlink w:anchor="_Toc505253612" w:history="1">
             <w:r>
               <w:rPr>
                 <w:rStyle w:val="Hyperlink"/>
@@ -1983,7 +2048,7 @@
                 <w:noProof/>
                 <w:webHidden/>
               </w:rPr>
-              <w:instrText xml:space="preserve"> PAGEREF _Toc505270946 \h </w:instrText>
+              <w:instrText xml:space="preserve"> PAGEREF _Toc505253612 \h </w:instrText>
             </w:r>
             <w:r>
               <w:rPr>
@@ -2027,7 +2092,7 @@
               <w:sz w:val="22"/>
             </w:rPr>
           </w:pPr>
-          <w:hyperlink w:anchor="_Toc505270947" w:history="1">
+          <w:hyperlink w:anchor="_Toc505253613" w:history="1">
             <w:r>
               <w:rPr>
                 <w:rStyle w:val="Hyperlink"/>
@@ -2054,7 +2119,7 @@
                 <w:noProof/>
                 <w:webHidden/>
               </w:rPr>
-              <w:instrText xml:space="preserve"> PAGEREF _Toc505270947 \h </w:instrText>
+              <w:instrText xml:space="preserve"> PAGEREF _Toc505253613 \h </w:instrText>
             </w:r>
             <w:r>
               <w:rPr>
@@ -2098,7 +2163,7 @@
               <w:sz w:val="22"/>
             </w:rPr>
           </w:pPr>
-          <w:hyperlink w:anchor="_Toc505270948" w:history="1">
+          <w:hyperlink w:anchor="_Toc505253614" w:history="1">
             <w:r>
               <w:rPr>
                 <w:rStyle w:val="Hyperlink"/>
@@ -2125,7 +2190,7 @@
                 <w:noProof/>
                 <w:webHidden/>
               </w:rPr>
-              <w:instrText xml:space="preserve"> PAGEREF _Toc505270948 \h </w:instrText>
+              <w:instrText xml:space="preserve"> PAGEREF _Toc505253614 \h </w:instrText>
             </w:r>
             <w:r>
               <w:rPr>
@@ -2169,7 +2234,7 @@
               <w:sz w:val="22"/>
             </w:rPr>
           </w:pPr>
-          <w:hyperlink w:anchor="_Toc505270949" w:history="1">
+          <w:hyperlink w:anchor="_Toc505253615" w:history="1">
             <w:r>
               <w:rPr>
                 <w:rStyle w:val="Hyperlink"/>
@@ -2196,7 +2261,7 @@
                 <w:noProof/>
                 <w:webHidden/>
               </w:rPr>
-              <w:instrText xml:space="preserve"> PAGEREF _Toc505270949 \h </w:instrText>
+              <w:instrText xml:space="preserve"> PAGEREF _Toc505253615 \h </w:instrText>
             </w:r>
             <w:r>
               <w:rPr>
@@ -2240,7 +2305,7 @@
               <w:sz w:val="22"/>
             </w:rPr>
           </w:pPr>
-          <w:hyperlink w:anchor="_Toc505270950" w:history="1">
+          <w:hyperlink w:anchor="_Toc505253616" w:history="1">
             <w:r>
               <w:rPr>
                 <w:rStyle w:val="Hyperlink"/>
@@ -2267,7 +2332,7 @@
                 <w:noProof/>
                 <w:webHidden/>
               </w:rPr>
-              <w:instrText xml:space="preserve"> PAGEREF _Toc505270950 \h </w:instrText>
+              <w:instrText xml:space="preserve"> PAGEREF _Toc505253616 \h </w:instrText>
             </w:r>
             <w:r>
               <w:rPr>
@@ -2311,7 +2376,7 @@
               <w:sz w:val="22"/>
             </w:rPr>
           </w:pPr>
-          <w:hyperlink w:anchor="_Toc505270951" w:history="1">
+          <w:hyperlink w:anchor="_Toc505253617" w:history="1">
             <w:r>
               <w:rPr>
                 <w:rStyle w:val="Hyperlink"/>
@@ -2338,7 +2403,7 @@
                 <w:noProof/>
                 <w:webHidden/>
               </w:rPr>
-              <w:instrText xml:space="preserve"> PAGEREF _Toc505270951 \h </w:instrText>
+              <w:instrText xml:space="preserve"> PAGEREF _Toc505253617 \h </w:instrText>
             </w:r>
             <w:r>
               <w:rPr>
@@ -2382,7 +2447,7 @@
               <w:sz w:val="22"/>
             </w:rPr>
           </w:pPr>
-          <w:hyperlink w:anchor="_Toc505270952" w:history="1">
+          <w:hyperlink w:anchor="_Toc505253618" w:history="1">
             <w:r>
               <w:rPr>
                 <w:rStyle w:val="Hyperlink"/>
@@ -2409,7 +2474,7 @@
                 <w:noProof/>
                 <w:webHidden/>
               </w:rPr>
-              <w:instrText xml:space="preserve"> PAGEREF _Toc505270952 \h </w:instrText>
+              <w:instrText xml:space="preserve"> PAGEREF _Toc505253618 \h </w:instrText>
             </w:r>
             <w:r>
               <w:rPr>
@@ -2456,7 +2521,15 @@
       </w:sdtContent>
     </w:sdt>
     <w:p>
-      <w:r>
+      <w:pPr>
+        <w:rPr>
+          <w:lang w:val="en-US"/>
+        </w:rPr>
+      </w:pPr>
+      <w:r>
+        <w:rPr>
+          <w:lang w:val="en-US"/>
+        </w:rPr>
         <w:br w:type="page"/>
       </w:r>
     </w:p>
@@ -2467,7 +2540,7 @@
           <w:lang w:val="fi-FI"/>
         </w:rPr>
       </w:pPr>
-      <w:bookmarkStart w:id="0" w:name="_Toc505270929"/>
+      <w:bookmarkStart w:id="1" w:name="_Toc505253595"/>
       <w:r>
         <w:rPr>
           <w:lang w:val="fi-FI"/>
@@ -2475,14 +2548,19 @@
         <w:lastRenderedPageBreak/>
         <w:t>Taustaa</w:t>
       </w:r>
-      <w:bookmarkEnd w:id="0"/>
-    </w:p>
-    <w:p>
+      <w:bookmarkEnd w:id="1"/>
+    </w:p>
+    <w:p>
+      <w:pPr>
+        <w:ind w:left="2618"/>
+      </w:pPr>
       <w:r>
         <w:t>Projektissa on tarkoituksena suunnitella yleispätevä ohjelmisto, jolla voidaan ilmoittautua lan-tapahtumaan. Ohjelmisto sisältää tietokannan, johonka osallistujien ja tapahtuman tietoja tallennetaan. Aluksi oli tarkoitus tehdä tarkempi suunnitelma rinnakkaisluokalle, mutta käsityksemme tarvittavasta ohjelmistosta oli sen verran erilaiset, että päätimme tehdä yleispätevän suunnitelman.</w:t>
       </w:r>
-    </w:p>
-    <w:p/>
+      <w:r>
+        <w:br/>
+      </w:r>
+    </w:p>
     <w:p>
       <w:pPr>
         <w:pStyle w:val="Heading1"/>
@@ -2490,18 +2568,21 @@
           <w:lang w:val="fi-FI"/>
         </w:rPr>
       </w:pPr>
-      <w:bookmarkStart w:id="1" w:name="_Toc505270930"/>
+      <w:bookmarkStart w:id="2" w:name="_Toc505253596"/>
       <w:r>
         <w:rPr>
           <w:lang w:val="fi-FI"/>
         </w:rPr>
         <w:t>Tehtävä</w:t>
       </w:r>
-      <w:bookmarkEnd w:id="1"/>
-    </w:p>
-    <w:p>
-      <w:r>
-        <w:t>Tehtävän on suunnitella yleispätevä suunnitelma lan-tapahtuman ohjelmistolle.</w:t>
+      <w:bookmarkEnd w:id="2"/>
+    </w:p>
+    <w:p>
+      <w:pPr>
+        <w:ind w:left="2618"/>
+      </w:pPr>
+      <w:r>
+        <w:t>Projektin tavoitteena on suunnitella yleispätevä ohjelmisto lan-tapahtumaan.</w:t>
       </w:r>
     </w:p>
     <w:p>
@@ -2511,21 +2592,21 @@
           <w:lang w:val="fi-FI"/>
         </w:rPr>
       </w:pPr>
-      <w:bookmarkStart w:id="2" w:name="_Toc505270931"/>
+      <w:bookmarkStart w:id="3" w:name="_Toc505253597"/>
       <w:r>
         <w:rPr>
           <w:lang w:val="fi-FI"/>
         </w:rPr>
         <w:t>Tulostavoitteet</w:t>
       </w:r>
-      <w:bookmarkEnd w:id="2"/>
-    </w:p>
-    <w:p>
-      <w:r>
-        <w:t>Tavoitteena on</w:t>
-      </w:r>
-      <w:r>
-        <w:t xml:space="preserve"> luoda yleispätevä ohjelmisto suunnitelma lan-tapahtumaan</w:t>
+      <w:bookmarkEnd w:id="3"/>
+    </w:p>
+    <w:p>
+      <w:pPr>
+        <w:ind w:left="2618"/>
+      </w:pPr>
+      <w:r>
+        <w:t>Projekti on valmis, kun kaikki vaadittavat dokumentit ovat valmiita ja palautettu. Tähän projektiin ei kuulu toteuttaminen</w:t>
       </w:r>
     </w:p>
     <w:p>
@@ -2535,18 +2616,21 @@
           <w:lang w:val="fi-FI"/>
         </w:rPr>
       </w:pPr>
-      <w:bookmarkStart w:id="3" w:name="_Toc505270932"/>
+      <w:bookmarkStart w:id="4" w:name="_Toc505253598"/>
       <w:r>
         <w:rPr>
           <w:lang w:val="fi-FI"/>
         </w:rPr>
         <w:t>Rajaukset</w:t>
       </w:r>
-      <w:bookmarkEnd w:id="3"/>
-    </w:p>
-    <w:p>
-      <w:r>
-        <w:t>Tämä ohjelmisto ainoastaan suunnitellaaan ja sitä ei toteuteta</w:t>
+      <w:bookmarkEnd w:id="4"/>
+    </w:p>
+    <w:p>
+      <w:pPr>
+        <w:ind w:left="2618"/>
+      </w:pPr>
+      <w:r>
+        <w:t>Projektiin ei kuulu toteutus. Tämä on pelkkä suunnitelma</w:t>
       </w:r>
     </w:p>
     <w:p>
@@ -2556,14 +2640,14 @@
           <w:lang w:val="fi-FI"/>
         </w:rPr>
       </w:pPr>
-      <w:bookmarkStart w:id="4" w:name="_Toc505270933"/>
+      <w:bookmarkStart w:id="5" w:name="_Toc505253599"/>
       <w:r>
         <w:rPr>
           <w:lang w:val="fi-FI"/>
         </w:rPr>
         <w:t>Ympäristö</w:t>
       </w:r>
-      <w:bookmarkEnd w:id="4"/>
+      <w:bookmarkEnd w:id="5"/>
     </w:p>
     <w:p>
       <w:r>
@@ -2571,9 +2655,9 @@
           <w:noProof/>
         </w:rPr>
         <w:drawing>
-          <wp:inline distT="0" distB="0" distL="0" distR="0" wp14:anchorId="746AF634" wp14:editId="0CADC115">
-            <wp:extent cx="4029075" cy="3467100"/>
-            <wp:effectExtent l="0" t="0" r="9525" b="0"/>
+          <wp:inline distT="0" distB="0" distL="0" distR="0" wp14:anchorId="5DC805A3" wp14:editId="45A977CE">
+            <wp:extent cx="4248150" cy="3762375"/>
+            <wp:effectExtent l="0" t="0" r="0" b="9525"/>
             <wp:docPr id="1" name="Picture 1"/>
             <wp:cNvGraphicFramePr>
               <a:graphicFrameLocks xmlns:a="http://schemas.openxmlformats.org/drawingml/2006/main" noChangeAspect="1"/>
@@ -2594,7 +2678,7 @@
                   <pic:spPr>
                     <a:xfrm>
                       <a:off x="0" y="0"/>
-                      <a:ext cx="4029075" cy="3467100"/>
+                      <a:ext cx="4248150" cy="3762375"/>
                     </a:xfrm>
                     <a:prstGeom prst="rect">
                       <a:avLst/>
@@ -2611,15 +2695,18 @@
       <w:pPr>
         <w:pStyle w:val="Heading2"/>
       </w:pPr>
-      <w:bookmarkStart w:id="5" w:name="_Toc505270934"/>
+      <w:bookmarkStart w:id="6" w:name="_Toc505253600"/>
       <w:r>
         <w:t>Työntekijät ja asiakkaat: laite- ja ohjelmistoympäristö</w:t>
       </w:r>
-      <w:bookmarkEnd w:id="5"/>
-    </w:p>
-    <w:p>
-      <w:r>
-        <w:t>Tämän ohjelmiston suunnitelma toteutetaan Windows ympäristössä ja siinä käytetään office365-paketin ohjelmia, sekä Microsoft Project 2013 ja Microsoft Visio 2013.</w:t>
+      <w:bookmarkEnd w:id="6"/>
+    </w:p>
+    <w:p>
+      <w:pPr>
+        <w:ind w:left="2618"/>
+      </w:pPr>
+      <w:r>
+        <w:t>Tämä projekti ja siihen vaadittavat dokumentit tehdään Windows ympäristössä ja siinä käytetään Office 365 paketin ohjelmia, sekä visiota.</w:t>
       </w:r>
     </w:p>
     <w:p>
@@ -2629,21 +2716,27 @@
           <w:lang w:val="fi-FI"/>
         </w:rPr>
       </w:pPr>
-      <w:bookmarkStart w:id="6" w:name="_Toc505270935"/>
+      <w:bookmarkStart w:id="7" w:name="_Toc505253601"/>
       <w:r>
         <w:rPr>
           <w:lang w:val="fi-FI"/>
         </w:rPr>
         <w:t>Työvaiheet</w:t>
       </w:r>
-      <w:bookmarkEnd w:id="6"/>
-    </w:p>
-    <w:p>
+      <w:bookmarkEnd w:id="7"/>
+    </w:p>
+    <w:p>
+      <w:pPr>
+        <w:ind w:left="2618"/>
+      </w:pPr>
       <w:r>
         <w:t>Työvaiheet päättymisaikatauluineen ovat seuraavat:</w:t>
       </w:r>
     </w:p>
     <w:p>
+      <w:pPr>
+        <w:ind w:left="2618"/>
+      </w:pPr>
       <w:r>
         <w:t>Projektin aloitus</w:t>
       </w:r>
@@ -2656,134 +2749,94 @@
       </w:r>
     </w:p>
     <w:p>
-      <w:r>
-        <w:t xml:space="preserve">Alustavien suunnitelmien </w:t>
-      </w:r>
-      <w:r>
-        <w:br/>
-        <w:t>tekeminen</w:t>
+      <w:pPr>
+        <w:ind w:left="2618"/>
+      </w:pPr>
+      <w:r>
+        <w:lastRenderedPageBreak/>
+        <w:t>Esitutkimus</w:t>
       </w:r>
       <w:r>
         <w:tab/>
       </w:r>
       <w:r>
         <w:tab/>
-        <w:t>2.2.18</w:t>
-      </w:r>
-    </w:p>
-    <w:p>
-      <w:r>
-        <w:lastRenderedPageBreak/>
-        <w:t xml:space="preserve">Alustavan suunnitelman </w:t>
-      </w:r>
-      <w:r>
-        <w:br/>
-        <w:t>tarkistaminen ja hyväksyminen</w:t>
+        <w:t>3.2.18</w:t>
+      </w:r>
+    </w:p>
+    <w:p>
+      <w:pPr>
+        <w:ind w:left="2618"/>
+      </w:pPr>
+      <w:r>
+        <w:t>Projektisuunnitelma</w:t>
       </w:r>
       <w:r>
         <w:tab/>
-        <w:t>4.2.18</w:t>
-      </w:r>
-    </w:p>
-    <w:p>
-      <w:r>
-        <w:t xml:space="preserve">Ohjelmiston ja </w:t>
-      </w:r>
-      <w:r>
-        <w:br/>
-        <w:t>tietokantojen suunnitteleminen</w:t>
+        <w:t xml:space="preserve"> </w:t>
       </w:r>
       <w:r>
         <w:tab/>
-        <w:t>10.2.18</w:t>
-      </w:r>
-    </w:p>
-    <w:p>
-      <w:r>
-        <w:t xml:space="preserve">Suunnitelmien tarkistaminen </w:t>
-      </w:r>
-      <w:r>
-        <w:br/>
-        <w:t>ja hyväksyminen</w:t>
+      </w:r>
+      <w:r>
+        <w:t>7.2.18</w:t>
+      </w:r>
+    </w:p>
+    <w:p>
+      <w:pPr>
+        <w:ind w:left="2618"/>
+      </w:pPr>
+      <w:r>
+        <w:t>Toiminnallinen määrittely</w:t>
       </w:r>
       <w:r>
         <w:tab/>
+        <w:t>16.2.18</w:t>
+      </w:r>
+    </w:p>
+    <w:p>
+      <w:pPr>
+        <w:ind w:left="2618"/>
+      </w:pPr>
+      <w:r>
+        <w:t>Projektin päättäminen</w:t>
       </w:r>
       <w:r>
         <w:tab/>
-        <w:t>13.2.18</w:t>
-      </w:r>
-    </w:p>
-    <w:p>
-      <w:r>
-        <w:t>Ohjelmiston ja</w:t>
-      </w:r>
-      <w:r>
-        <w:br/>
-        <w:t>tietokantojen tekeminen</w:t>
       </w:r>
       <w:r>
         <w:tab/>
-        <w:t>18.2.18</w:t>
-      </w:r>
-    </w:p>
-    <w:p>
-      <w:r>
-        <w:t>Ohjelmiston ja</w:t>
-      </w:r>
-      <w:r>
-        <w:br/>
-        <w:t>tietokantojen testaus</w:t>
-      </w:r>
-      <w:r>
-        <w:tab/>
-      </w:r>
-      <w:r>
-        <w:tab/>
-        <w:t>23.2.18</w:t>
-      </w:r>
-    </w:p>
-    <w:p>
-      <w:r>
-        <w:t>Ohjelmiston ja</w:t>
-      </w:r>
-      <w:r>
-        <w:br/>
-        <w:t>tietokantojen hyväksyminen</w:t>
-      </w:r>
-      <w:r>
-        <w:tab/>
-        <w:t>25.2.18</w:t>
-      </w:r>
-    </w:p>
-    <w:p>
-      <w:r>
-        <w:t>Ohjelmiston käyttöönotto</w:t>
-      </w:r>
-      <w:r>
-        <w:tab/>
-        <w:t>26.2.18</w:t>
-      </w:r>
-    </w:p>
-    <w:p>
-      <w:r>
-        <w:t>Projektin loppu</w:t>
-      </w:r>
-      <w:r>
-        <w:tab/>
-      </w:r>
-      <w:r>
-        <w:tab/>
-        <w:t>28.2.18</w:t>
-      </w:r>
-    </w:p>
-    <w:p/>
-    <w:p>
-      <w:r>
-        <w:t>Tällä hetkellä ohjelmisto-ongelmien takia samassa kansiossa on Visio-kaavio</w:t>
-      </w:r>
-    </w:p>
-    <w:p/>
+        <w:t>16.2.18</w:t>
+      </w:r>
+    </w:p>
+    <w:p>
+      <w:r>
+        <w:pict>
+          <v:shapetype id="_x0000_t75" coordsize="21600,21600" o:spt="75" o:preferrelative="t" path="m@4@5l@4@11@9@11@9@5xe" filled="f" stroked="f">
+            <v:stroke joinstyle="miter"/>
+            <v:formulas>
+              <v:f eqn="if lineDrawn pixelLineWidth 0"/>
+              <v:f eqn="sum @0 1 0"/>
+              <v:f eqn="sum 0 0 @1"/>
+              <v:f eqn="prod @2 1 2"/>
+              <v:f eqn="prod @3 21600 pixelWidth"/>
+              <v:f eqn="prod @3 21600 pixelHeight"/>
+              <v:f eqn="sum @0 0 1"/>
+              <v:f eqn="prod @6 1 2"/>
+              <v:f eqn="prod @7 21600 pixelWidth"/>
+              <v:f eqn="sum @8 21600 0"/>
+              <v:f eqn="prod @7 21600 pixelHeight"/>
+              <v:f eqn="sum @10 21600 0"/>
+            </v:formulas>
+            <v:path o:extrusionok="f" gradientshapeok="t" o:connecttype="rect"/>
+            <o:lock v:ext="edit" aspectratio="t"/>
+          </v:shapetype>
+          <v:shape id="_x0000_i1033" type="#_x0000_t75" style="width:401.15pt;height:590.05pt">
+            <v:imagedata r:id="rId9" o:title="työvaiheet_oikea"/>
+          </v:shape>
+        </w:pict>
+      </w:r>
+    </w:p>
     <w:p>
       <w:pPr>
         <w:pStyle w:val="Heading1"/>
@@ -2791,29 +2844,67 @@
           <w:lang w:val="fi-FI"/>
         </w:rPr>
       </w:pPr>
-      <w:bookmarkStart w:id="7" w:name="_Toc505270936"/>
+      <w:bookmarkStart w:id="8" w:name="_Toc505253602"/>
       <w:r>
         <w:rPr>
           <w:lang w:val="fi-FI"/>
         </w:rPr>
         <w:t>Osatehtävät ja aikataulu</w:t>
       </w:r>
-      <w:bookmarkEnd w:id="7"/>
+      <w:bookmarkEnd w:id="8"/>
     </w:p>
     <w:p/>
     <w:p>
       <w:pPr>
         <w:pStyle w:val="Heading2"/>
       </w:pPr>
-      <w:bookmarkStart w:id="8" w:name="_Toc505270937"/>
-      <w:r>
+      <w:bookmarkStart w:id="9" w:name="_Toc505253603"/>
+      <w:r>
+        <w:lastRenderedPageBreak/>
         <w:t>Osatehtäväluettelo</w:t>
       </w:r>
-      <w:bookmarkEnd w:id="8"/>
-    </w:p>
-    <w:p>
-      <w:r>
-        <w:t>Tällä hetkellä ohjelmisto-ongelmien takia samassa kansiossa on Project-tiedosto</w:t>
+      <w:bookmarkEnd w:id="9"/>
+    </w:p>
+    <w:p>
+      <w:r>
+        <w:rPr>
+          <w:noProof/>
+        </w:rPr>
+        <w:drawing>
+          <wp:inline distT="0" distB="0" distL="0" distR="0" wp14:anchorId="123C4128" wp14:editId="3D1CD40F">
+            <wp:extent cx="5890161" cy="1489075"/>
+            <wp:effectExtent l="0" t="0" r="0" b="0"/>
+            <wp:docPr id="3" name="Picture 3"/>
+            <wp:cNvGraphicFramePr>
+              <a:graphicFrameLocks xmlns:a="http://schemas.openxmlformats.org/drawingml/2006/main" noChangeAspect="1"/>
+            </wp:cNvGraphicFramePr>
+            <a:graphic xmlns:a="http://schemas.openxmlformats.org/drawingml/2006/main">
+              <a:graphicData uri="http://schemas.openxmlformats.org/drawingml/2006/picture">
+                <pic:pic xmlns:pic="http://schemas.openxmlformats.org/drawingml/2006/picture">
+                  <pic:nvPicPr>
+                    <pic:cNvPr id="1" name=""/>
+                    <pic:cNvPicPr/>
+                  </pic:nvPicPr>
+                  <pic:blipFill>
+                    <a:blip r:embed="rId10"/>
+                    <a:stretch>
+                      <a:fillRect/>
+                    </a:stretch>
+                  </pic:blipFill>
+                  <pic:spPr>
+                    <a:xfrm>
+                      <a:off x="0" y="0"/>
+                      <a:ext cx="5893987" cy="1490042"/>
+                    </a:xfrm>
+                    <a:prstGeom prst="rect">
+                      <a:avLst/>
+                    </a:prstGeom>
+                  </pic:spPr>
+                </pic:pic>
+              </a:graphicData>
+            </a:graphic>
+          </wp:inline>
+        </w:drawing>
       </w:r>
     </w:p>
     <w:p/>
@@ -2824,20 +2915,25 @@
           <w:lang w:val="fi-FI"/>
         </w:rPr>
       </w:pPr>
-      <w:bookmarkStart w:id="9" w:name="_Toc505270939"/>
+      <w:bookmarkStart w:id="10" w:name="_Toc505253605"/>
       <w:r>
         <w:rPr>
           <w:lang w:val="fi-FI"/>
         </w:rPr>
         <w:t>Henkilöresurssit ja projektin organisaatio</w:t>
       </w:r>
-      <w:bookmarkEnd w:id="9"/>
-    </w:p>
-    <w:p>
-      <w:r>
-        <w:t>Tällä hetkellä ohjelmisto-ongelmien takia samassa kansiossa on Visio-kaavio</w:t>
-      </w:r>
-    </w:p>
+      <w:bookmarkEnd w:id="10"/>
+    </w:p>
+    <w:p>
+      <w:r>
+        <w:pict>
+          <v:shape id="_x0000_i1026" type="#_x0000_t75" style="width:370.3pt;height:186.1pt">
+            <v:imagedata r:id="rId11" o:title="henkilöstöresurssit"/>
+          </v:shape>
+        </w:pict>
+      </w:r>
+    </w:p>
+    <w:p/>
     <w:p>
       <w:pPr>
         <w:pStyle w:val="Heading1"/>
@@ -2845,23 +2941,24 @@
           <w:lang w:val="fi-FI"/>
         </w:rPr>
       </w:pPr>
-      <w:bookmarkStart w:id="10" w:name="_Toc505270940"/>
+      <w:bookmarkStart w:id="11" w:name="_Toc505253606"/>
       <w:r>
         <w:rPr>
           <w:lang w:val="fi-FI"/>
         </w:rPr>
         <w:t>Kustannukset</w:t>
       </w:r>
-      <w:bookmarkEnd w:id="10"/>
-    </w:p>
-    <w:p>
-      <w:pPr>
-        <w:rPr>
-          <w:sz w:val="22"/>
-        </w:rPr>
-      </w:pPr>
-      <w:r>
-        <w:t>Projektista ei tässä vaiheessa tule oikeita kustannuksia, mutta mikäli projekti toteutettaisiin oikeasti kustannuksia voi syntyä. Arvioisin että projektissa kestäisi noin 80h ja tuntipalkka olisi 90€/h. Olisi kokonaishinta 7200€.</w:t>
+      <w:bookmarkEnd w:id="11"/>
+    </w:p>
+    <w:p>
+      <w:pPr>
+        <w:ind w:left="2618"/>
+      </w:pPr>
+      <w:r>
+        <w:t xml:space="preserve">Projektista ei tässä vaiheessa tule oikeita kustannuksia, mutta mikäli projekti toteutettaisiin oikeasti kustannuksia voi syntyä. </w:t>
+      </w:r>
+      <w:r>
+        <w:t xml:space="preserve">mutta mikäli joku tekisi tämän projektin kustannukset olisivat muotoa: tuntimäärä (minulla on tähän asti tullut noin 25h) * </w:t>
       </w:r>
     </w:p>
     <w:p/>
@@ -2872,29 +2969,36 @@
           <w:lang w:val="fi-FI"/>
         </w:rPr>
       </w:pPr>
-      <w:bookmarkStart w:id="11" w:name="_Toc505270941"/>
+      <w:bookmarkStart w:id="12" w:name="_Toc505253607"/>
       <w:r>
         <w:rPr>
           <w:lang w:val="fi-FI"/>
         </w:rPr>
         <w:t>Työmenetelmät, kuvaaminen ja tiedottaminen</w:t>
       </w:r>
-      <w:bookmarkEnd w:id="11"/>
-    </w:p>
-    <w:p/>
+      <w:bookmarkEnd w:id="12"/>
+    </w:p>
+    <w:p>
+      <w:pPr>
+        <w:ind w:left="1314"/>
+      </w:pPr>
+    </w:p>
     <w:p>
       <w:pPr>
         <w:pStyle w:val="Heading2"/>
       </w:pPr>
-      <w:bookmarkStart w:id="12" w:name="_Toc505270942"/>
+      <w:bookmarkStart w:id="13" w:name="_Toc505253608"/>
       <w:r>
         <w:t>Dokumentit</w:t>
       </w:r>
-      <w:bookmarkEnd w:id="12"/>
-    </w:p>
-    <w:p>
-      <w:r>
-        <w:t>Työstä tehdään sähköiseen muotoon seuraavat dokumentit</w:t>
+      <w:bookmarkEnd w:id="13"/>
+    </w:p>
+    <w:p>
+      <w:pPr>
+        <w:ind w:left="2618"/>
+      </w:pPr>
+      <w:r>
+        <w:t>Tämän projektin aikana luodaan ja tallennetaan sähköisessä muodossa seuraavat dokumentit:</w:t>
       </w:r>
     </w:p>
     <w:p>
@@ -2902,11 +3006,11 @@
         <w:pStyle w:val="ListParagraph"/>
         <w:numPr>
           <w:ilvl w:val="0"/>
-          <w:numId w:val="1"/>
+          <w:numId w:val="2"/>
         </w:numPr>
       </w:pPr>
       <w:r>
-        <w:t>Esitutkimus</w:t>
+        <w:t>Palaverimuistio</w:t>
       </w:r>
     </w:p>
     <w:p>
@@ -2914,11 +3018,11 @@
         <w:pStyle w:val="ListParagraph"/>
         <w:numPr>
           <w:ilvl w:val="0"/>
-          <w:numId w:val="1"/>
+          <w:numId w:val="2"/>
         </w:numPr>
       </w:pPr>
       <w:r>
-        <w:t>Palaverimuistio</w:t>
+        <w:t>Esitutkimus</w:t>
       </w:r>
     </w:p>
     <w:p>
@@ -2926,7 +3030,7 @@
         <w:pStyle w:val="ListParagraph"/>
         <w:numPr>
           <w:ilvl w:val="0"/>
-          <w:numId w:val="1"/>
+          <w:numId w:val="2"/>
         </w:numPr>
       </w:pPr>
       <w:r>
@@ -2938,11 +3042,11 @@
         <w:pStyle w:val="ListParagraph"/>
         <w:numPr>
           <w:ilvl w:val="0"/>
-          <w:numId w:val="1"/>
+          <w:numId w:val="2"/>
         </w:numPr>
       </w:pPr>
       <w:r>
-        <w:t>Edistymisraportti</w:t>
+        <w:t>Toiminnallinen määrittely</w:t>
       </w:r>
     </w:p>
     <w:p>
@@ -2950,57 +3054,66 @@
         <w:pStyle w:val="ListParagraph"/>
         <w:numPr>
           <w:ilvl w:val="0"/>
-          <w:numId w:val="1"/>
+          <w:numId w:val="2"/>
         </w:numPr>
       </w:pPr>
       <w:r>
-        <w:t>Kaaviot</w:t>
+        <w:t>Tarvittavat kaaviot</w:t>
       </w:r>
     </w:p>
     <w:p>
       <w:pPr>
         <w:pStyle w:val="Heading2"/>
       </w:pPr>
-      <w:bookmarkStart w:id="13" w:name="_Toc505270943"/>
+      <w:bookmarkStart w:id="14" w:name="_Toc505253609"/>
+      <w:r>
+        <w:t>Tallennukset</w:t>
+      </w:r>
+      <w:bookmarkEnd w:id="14"/>
+    </w:p>
+    <w:p>
+      <w:pPr>
+        <w:ind w:left="2618"/>
+      </w:pPr>
+      <w:r>
+        <w:t xml:space="preserve">Dokumentit tallennetaan paikallisesti, sekä pilveen. </w:t>
+      </w:r>
+    </w:p>
+    <w:p>
+      <w:pPr>
+        <w:pStyle w:val="Heading2"/>
+      </w:pPr>
+      <w:bookmarkStart w:id="15" w:name="_Toc505253610"/>
       <w:r>
         <w:lastRenderedPageBreak/>
-        <w:t>Tallennukset</w:t>
-      </w:r>
-      <w:bookmarkEnd w:id="13"/>
-    </w:p>
-    <w:p>
-      <w:r>
-        <w:t>Dokumentit tallennetaan paikallisesti ja varmuuskopioidaan pilveen</w:t>
+        <w:t>Kokoontumiset</w:t>
+      </w:r>
+      <w:bookmarkEnd w:id="15"/>
+    </w:p>
+    <w:p>
+      <w:pPr>
+        <w:ind w:left="2618"/>
+      </w:pPr>
+      <w:r>
+        <w:t>Kokoontumiset tapahtuvat ohjauspisteiden aikana ja niiden pitämisestä huolehtivat Johtoryhmä projektipäällikön kanssa</w:t>
       </w:r>
     </w:p>
     <w:p>
       <w:pPr>
         <w:pStyle w:val="Heading2"/>
       </w:pPr>
-      <w:bookmarkStart w:id="14" w:name="_Toc505270944"/>
-      <w:r>
-        <w:t>Kokoontumiset</w:t>
-      </w:r>
-      <w:bookmarkEnd w:id="14"/>
-    </w:p>
-    <w:p>
-      <w:r>
-        <w:t>Kokoontumiset järjestää Johtoryhmä projektipäällikön kanssa.</w:t>
-      </w:r>
-    </w:p>
-    <w:p>
-      <w:pPr>
-        <w:pStyle w:val="Heading2"/>
-      </w:pPr>
-      <w:bookmarkStart w:id="15" w:name="_Toc505270945"/>
+      <w:bookmarkStart w:id="16" w:name="_Toc505253611"/>
       <w:r>
         <w:t>Tiedottaminen</w:t>
       </w:r>
-      <w:bookmarkEnd w:id="15"/>
-    </w:p>
-    <w:p>
-      <w:r>
-        <w:t>Projektipäällikkö hoitaa tiedon kulkemisen johtoryhmän ja projektin jäsenten välillä.</w:t>
+      <w:bookmarkEnd w:id="16"/>
+    </w:p>
+    <w:p>
+      <w:pPr>
+        <w:ind w:left="2618"/>
+      </w:pPr>
+      <w:r>
+        <w:t>Johtoryhmä kertoo projektipäällikölle ja projektipäällikkö huolehtii muiden ryhmän jäsenten saavan tarvittavat tiedot.</w:t>
       </w:r>
     </w:p>
     <w:p>
@@ -3010,25 +3123,26 @@
           <w:lang w:val="fi-FI"/>
         </w:rPr>
       </w:pPr>
-      <w:bookmarkStart w:id="16" w:name="_Toc505270946"/>
+      <w:bookmarkStart w:id="17" w:name="_Toc505270946"/>
+      <w:bookmarkStart w:id="18" w:name="_Toc505253616"/>
       <w:r>
         <w:rPr>
           <w:lang w:val="fi-FI"/>
         </w:rPr>
         <w:t>Riskit ja keskeyttämiskriteerit</w:t>
       </w:r>
-      <w:bookmarkEnd w:id="16"/>
+      <w:bookmarkEnd w:id="17"/>
     </w:p>
     <w:p/>
     <w:p>
       <w:pPr>
         <w:pStyle w:val="Heading2"/>
       </w:pPr>
-      <w:bookmarkStart w:id="17" w:name="_Toc505270947"/>
+      <w:bookmarkStart w:id="19" w:name="_Toc505270947"/>
       <w:r>
         <w:t>Henkilöstöön liittyvät riskit</w:t>
       </w:r>
-      <w:bookmarkEnd w:id="17"/>
+      <w:bookmarkEnd w:id="19"/>
     </w:p>
     <w:tbl>
       <w:tblPr>
@@ -3371,11 +3485,11 @@
       <w:pPr>
         <w:pStyle w:val="Heading2"/>
       </w:pPr>
-      <w:bookmarkStart w:id="18" w:name="_Toc505270948"/>
+      <w:bookmarkStart w:id="20" w:name="_Toc505270948"/>
       <w:r>
         <w:t>Laitteisiin liittyvät riskit</w:t>
       </w:r>
-      <w:bookmarkEnd w:id="18"/>
+      <w:bookmarkEnd w:id="20"/>
     </w:p>
     <w:tbl>
       <w:tblPr>
@@ -3638,12 +3752,12 @@
       <w:pPr>
         <w:pStyle w:val="Heading2"/>
       </w:pPr>
-      <w:bookmarkStart w:id="19" w:name="_Toc505270949"/>
+      <w:bookmarkStart w:id="21" w:name="_Toc505270949"/>
       <w:r>
         <w:lastRenderedPageBreak/>
         <w:t>Hallintaan liittyvät riskit</w:t>
       </w:r>
-      <w:bookmarkEnd w:id="19"/>
+      <w:bookmarkEnd w:id="21"/>
     </w:p>
     <w:tbl>
       <w:tblPr>
@@ -3986,20 +4100,33 @@
       <w:pPr>
         <w:pStyle w:val="Heading2"/>
       </w:pPr>
-      <w:bookmarkStart w:id="20" w:name="_Toc505270950"/>
       <w:r>
         <w:t>Keskeyttäminen</w:t>
       </w:r>
-      <w:bookmarkEnd w:id="20"/>
-    </w:p>
-    <w:p>
-      <w:r>
-        <w:t>Projekti keskeytyy, mikäli jokin projektin tärkeistä resursseista puuttuu. Tämä voi olla elintärkeä henkilö tai laitehäi</w:t>
-      </w:r>
-      <w:bookmarkStart w:id="21" w:name="_GoBack"/>
-      <w:bookmarkEnd w:id="21"/>
-      <w:r>
-        <w:t>riö.</w:t>
+      <w:bookmarkEnd w:id="18"/>
+    </w:p>
+    <w:p>
+      <w:pPr>
+        <w:ind w:left="2618"/>
+      </w:pPr>
+      <w:r>
+        <w:t>Projekti keskeytyy mikäli, jokin projektin olennaisista osista on hetkellisesti toimintakyvytön. Tämä voi tarkoittaa jotain projektissa työskentelevää henkilöä tai ohjelmaa.</w:t>
+      </w:r>
+    </w:p>
+    <w:p>
+      <w:pPr>
+        <w:pStyle w:val="Heading2"/>
+      </w:pPr>
+      <w:r>
+        <w:t>Lopettaminen</w:t>
+      </w:r>
+    </w:p>
+    <w:p>
+      <w:pPr>
+        <w:ind w:left="2618"/>
+      </w:pPr>
+      <w:r>
+        <w:t>Projekti lopetetaan, kun projektin johtoryhmä päättää sen. Lopettaminen voi johtua seuraavista asioista: aikatauluongelmat, rahoitusongelmat tai muunlaisista ongelmista, jotka vaikuttavat olennaisesti projektin onnistumiseen.</w:t>
       </w:r>
     </w:p>
     <w:p>
@@ -4009,16 +4136,29 @@
           <w:lang w:val="fi-FI"/>
         </w:rPr>
       </w:pPr>
+      <w:bookmarkStart w:id="22" w:name="_Toc505253617"/>
       <w:r>
         <w:rPr>
           <w:lang w:val="fi-FI"/>
         </w:rPr>
-        <w:t>Lopetus</w:t>
-      </w:r>
-    </w:p>
-    <w:p>
-      <w:r>
-        <w:t>Johtoryhmä lopettaa projektin, mikäli projekti ei ole pysynyt aikataulussa tai budjetissa. Johtoryhmä voi lopettaa projektin myös jos todetaan projektin olevan tarpeeton.</w:t>
+        <w:t>Laatu</w:t>
+      </w:r>
+      <w:bookmarkEnd w:id="22"/>
+    </w:p>
+    <w:p>
+      <w:pPr>
+        <w:ind w:left="2618"/>
+      </w:pPr>
+      <w:r>
+        <w:t>Dokumentoinnissa pyritään vähentämään tekstin määrää ja turhaa tietoa, kirjoittamalla vain olennaiset asiat.</w:t>
+      </w:r>
+    </w:p>
+    <w:p>
+      <w:pPr>
+        <w:ind w:left="2618"/>
+      </w:pPr>
+      <w:r>
+        <w:t>Dokumenttien laatua valvoo projektiryhmän jäsenet, mutta pääasiallinen vastuu on projektipäälliköllä. Myös Johtoryhmä tarkastaa dokumentit ja ilmoittaa niissä olevista ongelmista.</w:t>
       </w:r>
     </w:p>
     <w:p>
@@ -4028,42 +4168,17 @@
           <w:lang w:val="fi-FI"/>
         </w:rPr>
       </w:pPr>
-      <w:bookmarkStart w:id="22" w:name="_Toc505270951"/>
-      <w:r>
-        <w:rPr>
-          <w:lang w:val="fi-FI"/>
-        </w:rPr>
-        <w:t>Laatu</w:t>
-      </w:r>
-      <w:bookmarkEnd w:id="22"/>
-    </w:p>
-    <w:p>
-      <w:r>
-        <w:t>Dokumentoinnissa pyritään karsimaan kaikki turha teksti pois.</w:t>
-      </w:r>
-    </w:p>
-    <w:p>
-      <w:r>
-        <w:t>Dokumenttien laatua valvovat kaikki projektiin osallistuvat tarkastuspisteillä.</w:t>
-      </w:r>
-    </w:p>
-    <w:p>
-      <w:pPr>
-        <w:pStyle w:val="Heading1"/>
-        <w:rPr>
-          <w:lang w:val="fi-FI"/>
-        </w:rPr>
-      </w:pPr>
+      <w:bookmarkStart w:id="23" w:name="_Toc505253618"/>
       <w:r>
         <w:rPr>
           <w:lang w:val="fi-FI"/>
         </w:rPr>
         <w:t>Liitteet</w:t>
       </w:r>
-    </w:p>
-    <w:p/>
+      <w:bookmarkEnd w:id="23"/>
+    </w:p>
     <w:sectPr>
-      <w:headerReference w:type="default" r:id="rId9"/>
+      <w:headerReference w:type="default" r:id="rId12"/>
       <w:pgSz w:w="11906" w:h="16838" w:code="9"/>
       <w:pgMar w:top="567" w:right="567" w:bottom="567" w:left="1134" w:header="567" w:footer="567" w:gutter="0"/>
       <w:cols w:space="708"/>
@@ -4074,7 +4189,7 @@
 </file>
 
 <file path=word/endnotes.xml><?xml version="1.0" encoding="utf-8"?>
-<w:endnotes xmlns:wpc="http://schemas.microsoft.com/office/word/2010/wordprocessingCanvas" xmlns:cx="http://schemas.microsoft.com/office/drawing/2014/chartex" xmlns:cx1="http://schemas.microsoft.com/office/drawing/2015/9/8/chartex" xmlns:cx2="http://schemas.microsoft.com/office/drawing/2015/10/21/chartex" xmlns:cx3="http://schemas.microsoft.com/office/drawing/2016/5/9/chartex" xmlns:cx4="http://schemas.microsoft.com/office/drawing/2016/5/10/chartex" xmlns:cx5="http://schemas.microsoft.com/office/drawing/2016/5/11/chartex" xmlns:cx6="http://schemas.microsoft.com/office/drawing/2016/5/12/chartex" xmlns:cx7="http://schemas.microsoft.com/office/drawing/2016/5/13/chartex" xmlns:cx8="http://schemas.microsoft.com/office/drawing/2016/5/14/chartex" xmlns:mc="http://schemas.openxmlformats.org/markup-compatibility/2006" xmlns:aink="http://schemas.microsoft.com/office/drawing/2016/ink" xmlns:am3d="http://schemas.microsoft.com/office/drawing/2017/model3d" xmlns:o="urn:schemas-microsoft-com:office:office" xmlns:r="http://schemas.openxmlformats.org/officeDocument/2006/relationships" xmlns:m="http://schemas.openxmlformats.org/officeDocument/2006/math" xmlns:v="urn:schemas-microsoft-com:vml" xmlns:wp14="http://schemas.microsoft.com/office/word/2010/wordprocessingDrawing" xmlns:wp="http://schemas.openxmlformats.org/drawingml/2006/wordprocessingDrawing" xmlns:w10="urn:schemas-microsoft-com:office:word" xmlns:w="http://schemas.openxmlformats.org/wordprocessingml/2006/main" xmlns:w14="http://schemas.microsoft.com/office/word/2010/wordml" xmlns:w15="http://schemas.microsoft.com/office/word/2012/wordml" xmlns:w16cid="http://schemas.microsoft.com/office/word/2016/wordml/cid" xmlns:w16se="http://schemas.microsoft.com/office/word/2015/wordml/symex" xmlns:wpg="http://schemas.microsoft.com/office/word/2010/wordprocessingGroup" xmlns:wpi="http://schemas.microsoft.com/office/word/2010/wordprocessingInk" xmlns:wne="http://schemas.microsoft.com/office/word/2006/wordml" xmlns:wps="http://schemas.microsoft.com/office/word/2010/wordprocessingShape" mc:Ignorable="w14 w15 w16se w16cid wp14">
+<w:endnotes xmlns:wpc="http://schemas.microsoft.com/office/word/2010/wordprocessingCanvas" xmlns:cx="http://schemas.microsoft.com/office/drawing/2014/chartex" xmlns:cx1="http://schemas.microsoft.com/office/drawing/2015/9/8/chartex" xmlns:mc="http://schemas.openxmlformats.org/markup-compatibility/2006" xmlns:o="urn:schemas-microsoft-com:office:office" xmlns:r="http://schemas.openxmlformats.org/officeDocument/2006/relationships" xmlns:m="http://schemas.openxmlformats.org/officeDocument/2006/math" xmlns:v="urn:schemas-microsoft-com:vml" xmlns:wp14="http://schemas.microsoft.com/office/word/2010/wordprocessingDrawing" xmlns:wp="http://schemas.openxmlformats.org/drawingml/2006/wordprocessingDrawing" xmlns:w10="urn:schemas-microsoft-com:office:word" xmlns:w="http://schemas.openxmlformats.org/wordprocessingml/2006/main" xmlns:w14="http://schemas.microsoft.com/office/word/2010/wordml" xmlns:w15="http://schemas.microsoft.com/office/word/2012/wordml" xmlns:w16se="http://schemas.microsoft.com/office/word/2015/wordml/symex" xmlns:wpg="http://schemas.microsoft.com/office/word/2010/wordprocessingGroup" xmlns:wpi="http://schemas.microsoft.com/office/word/2010/wordprocessingInk" xmlns:wne="http://schemas.microsoft.com/office/word/2006/wordml" xmlns:wps="http://schemas.microsoft.com/office/word/2010/wordprocessingShape" mc:Ignorable="w14 w15 w16se wp14">
   <w:endnote w:type="separator" w:id="-1">
     <w:p>
       <w:r>
@@ -4093,7 +4208,7 @@
 </file>
 
 <file path=word/footnotes.xml><?xml version="1.0" encoding="utf-8"?>
-<w:footnotes xmlns:wpc="http://schemas.microsoft.com/office/word/2010/wordprocessingCanvas" xmlns:cx="http://schemas.microsoft.com/office/drawing/2014/chartex" xmlns:cx1="http://schemas.microsoft.com/office/drawing/2015/9/8/chartex" xmlns:cx2="http://schemas.microsoft.com/office/drawing/2015/10/21/chartex" xmlns:cx3="http://schemas.microsoft.com/office/drawing/2016/5/9/chartex" xmlns:cx4="http://schemas.microsoft.com/office/drawing/2016/5/10/chartex" xmlns:cx5="http://schemas.microsoft.com/office/drawing/2016/5/11/chartex" xmlns:cx6="http://schemas.microsoft.com/office/drawing/2016/5/12/chartex" xmlns:cx7="http://schemas.microsoft.com/office/drawing/2016/5/13/chartex" xmlns:cx8="http://schemas.microsoft.com/office/drawing/2016/5/14/chartex" xmlns:mc="http://schemas.openxmlformats.org/markup-compatibility/2006" xmlns:aink="http://schemas.microsoft.com/office/drawing/2016/ink" xmlns:am3d="http://schemas.microsoft.com/office/drawing/2017/model3d" xmlns:o="urn:schemas-microsoft-com:office:office" xmlns:r="http://schemas.openxmlformats.org/officeDocument/2006/relationships" xmlns:m="http://schemas.openxmlformats.org/officeDocument/2006/math" xmlns:v="urn:schemas-microsoft-com:vml" xmlns:wp14="http://schemas.microsoft.com/office/word/2010/wordprocessingDrawing" xmlns:wp="http://schemas.openxmlformats.org/drawingml/2006/wordprocessingDrawing" xmlns:w10="urn:schemas-microsoft-com:office:word" xmlns:w="http://schemas.openxmlformats.org/wordprocessingml/2006/main" xmlns:w14="http://schemas.microsoft.com/office/word/2010/wordml" xmlns:w15="http://schemas.microsoft.com/office/word/2012/wordml" xmlns:w16cid="http://schemas.microsoft.com/office/word/2016/wordml/cid" xmlns:w16se="http://schemas.microsoft.com/office/word/2015/wordml/symex" xmlns:wpg="http://schemas.microsoft.com/office/word/2010/wordprocessingGroup" xmlns:wpi="http://schemas.microsoft.com/office/word/2010/wordprocessingInk" xmlns:wne="http://schemas.microsoft.com/office/word/2006/wordml" xmlns:wps="http://schemas.microsoft.com/office/word/2010/wordprocessingShape" mc:Ignorable="w14 w15 w16se w16cid wp14">
+<w:footnotes xmlns:wpc="http://schemas.microsoft.com/office/word/2010/wordprocessingCanvas" xmlns:cx="http://schemas.microsoft.com/office/drawing/2014/chartex" xmlns:cx1="http://schemas.microsoft.com/office/drawing/2015/9/8/chartex" xmlns:mc="http://schemas.openxmlformats.org/markup-compatibility/2006" xmlns:o="urn:schemas-microsoft-com:office:office" xmlns:r="http://schemas.openxmlformats.org/officeDocument/2006/relationships" xmlns:m="http://schemas.openxmlformats.org/officeDocument/2006/math" xmlns:v="urn:schemas-microsoft-com:vml" xmlns:wp14="http://schemas.microsoft.com/office/word/2010/wordprocessingDrawing" xmlns:wp="http://schemas.openxmlformats.org/drawingml/2006/wordprocessingDrawing" xmlns:w10="urn:schemas-microsoft-com:office:word" xmlns:w="http://schemas.openxmlformats.org/wordprocessingml/2006/main" xmlns:w14="http://schemas.microsoft.com/office/word/2010/wordml" xmlns:w15="http://schemas.microsoft.com/office/word/2012/wordml" xmlns:w16se="http://schemas.microsoft.com/office/word/2015/wordml/symex" xmlns:wpg="http://schemas.microsoft.com/office/word/2010/wordprocessingGroup" xmlns:wpi="http://schemas.microsoft.com/office/word/2010/wordprocessingInk" xmlns:wne="http://schemas.microsoft.com/office/word/2006/wordml" xmlns:wps="http://schemas.microsoft.com/office/word/2010/wordprocessingShape" mc:Ignorable="w14 w15 w16se wp14">
   <w:footnote w:type="separator" w:id="-1">
     <w:p>
       <w:r>
@@ -4112,7 +4227,7 @@
 </file>
 
 <file path=word/header1.xml><?xml version="1.0" encoding="utf-8"?>
-<w:hdr xmlns:wpc="http://schemas.microsoft.com/office/word/2010/wordprocessingCanvas" xmlns:cx="http://schemas.microsoft.com/office/drawing/2014/chartex" xmlns:cx1="http://schemas.microsoft.com/office/drawing/2015/9/8/chartex" xmlns:cx2="http://schemas.microsoft.com/office/drawing/2015/10/21/chartex" xmlns:cx3="http://schemas.microsoft.com/office/drawing/2016/5/9/chartex" xmlns:cx4="http://schemas.microsoft.com/office/drawing/2016/5/10/chartex" xmlns:cx5="http://schemas.microsoft.com/office/drawing/2016/5/11/chartex" xmlns:cx6="http://schemas.microsoft.com/office/drawing/2016/5/12/chartex" xmlns:cx7="http://schemas.microsoft.com/office/drawing/2016/5/13/chartex" xmlns:cx8="http://schemas.microsoft.com/office/drawing/2016/5/14/chartex" xmlns:mc="http://schemas.openxmlformats.org/markup-compatibility/2006" xmlns:aink="http://schemas.microsoft.com/office/drawing/2016/ink" xmlns:am3d="http://schemas.microsoft.com/office/drawing/2017/model3d" xmlns:o="urn:schemas-microsoft-com:office:office" xmlns:r="http://schemas.openxmlformats.org/officeDocument/2006/relationships" xmlns:m="http://schemas.openxmlformats.org/officeDocument/2006/math" xmlns:v="urn:schemas-microsoft-com:vml" xmlns:wp14="http://schemas.microsoft.com/office/word/2010/wordprocessingDrawing" xmlns:wp="http://schemas.openxmlformats.org/drawingml/2006/wordprocessingDrawing" xmlns:w10="urn:schemas-microsoft-com:office:word" xmlns:w="http://schemas.openxmlformats.org/wordprocessingml/2006/main" xmlns:w14="http://schemas.microsoft.com/office/word/2010/wordml" xmlns:w15="http://schemas.microsoft.com/office/word/2012/wordml" xmlns:w16cid="http://schemas.microsoft.com/office/word/2016/wordml/cid" xmlns:w16se="http://schemas.microsoft.com/office/word/2015/wordml/symex" xmlns:wpg="http://schemas.microsoft.com/office/word/2010/wordprocessingGroup" xmlns:wpi="http://schemas.microsoft.com/office/word/2010/wordprocessingInk" xmlns:wne="http://schemas.microsoft.com/office/word/2006/wordml" xmlns:wps="http://schemas.microsoft.com/office/word/2010/wordprocessingShape" mc:Ignorable="w14 w15 w16se w16cid wp14">
+<w:hdr xmlns:wpc="http://schemas.microsoft.com/office/word/2010/wordprocessingCanvas" xmlns:cx="http://schemas.microsoft.com/office/drawing/2014/chartex" xmlns:cx1="http://schemas.microsoft.com/office/drawing/2015/9/8/chartex" xmlns:mc="http://schemas.openxmlformats.org/markup-compatibility/2006" xmlns:o="urn:schemas-microsoft-com:office:office" xmlns:r="http://schemas.openxmlformats.org/officeDocument/2006/relationships" xmlns:m="http://schemas.openxmlformats.org/officeDocument/2006/math" xmlns:v="urn:schemas-microsoft-com:vml" xmlns:wp14="http://schemas.microsoft.com/office/word/2010/wordprocessingDrawing" xmlns:wp="http://schemas.openxmlformats.org/drawingml/2006/wordprocessingDrawing" xmlns:w10="urn:schemas-microsoft-com:office:word" xmlns:w="http://schemas.openxmlformats.org/wordprocessingml/2006/main" xmlns:w14="http://schemas.microsoft.com/office/word/2010/wordml" xmlns:w15="http://schemas.microsoft.com/office/word/2012/wordml" xmlns:w16se="http://schemas.microsoft.com/office/word/2015/wordml/symex" xmlns:wpg="http://schemas.microsoft.com/office/word/2010/wordprocessingGroup" xmlns:wpi="http://schemas.microsoft.com/office/word/2010/wordprocessingInk" xmlns:wne="http://schemas.microsoft.com/office/word/2006/wordml" xmlns:wps="http://schemas.microsoft.com/office/word/2010/wordprocessingShape" mc:Ignorable="w14 w15 w16se wp14">
   <w:p>
     <w:pPr>
       <w:pStyle w:val="Header"/>
@@ -4139,7 +4254,7 @@
       <w:rPr>
         <w:noProof/>
       </w:rPr>
-      <w:t>7</w:t>
+      <w:t>2</w:t>
     </w:r>
     <w:r>
       <w:fldChar w:fldCharType="end"/>
@@ -4147,14 +4262,27 @@
     <w:r>
       <w:t>(</w:t>
     </w:r>
-    <w:fldSimple w:instr=" NUMPAGES   \* MERGEFORMAT ">
-      <w:r>
-        <w:rPr>
-          <w:noProof/>
-        </w:rPr>
-        <w:t>7</w:t>
-      </w:r>
-    </w:fldSimple>
+    <w:r>
+      <w:fldChar w:fldCharType="begin"/>
+    </w:r>
+    <w:r>
+      <w:instrText xml:space="preserve"> NUMPAGES   \* MERGEFORMAT </w:instrText>
+    </w:r>
+    <w:r>
+      <w:fldChar w:fldCharType="separate"/>
+    </w:r>
+    <w:r>
+      <w:rPr>
+        <w:noProof/>
+      </w:rPr>
+      <w:t>8</w:t>
+    </w:r>
+    <w:r>
+      <w:rPr>
+        <w:noProof/>
+      </w:rPr>
+      <w:fldChar w:fldCharType="end"/>
+    </w:r>
     <w:r>
       <w:t>)</w:t>
     </w:r>
@@ -4179,11 +4307,11 @@
 </file>
 
 <file path=word/numbering.xml><?xml version="1.0" encoding="utf-8"?>
-<w:numbering xmlns:wpc="http://schemas.microsoft.com/office/word/2010/wordprocessingCanvas" xmlns:cx="http://schemas.microsoft.com/office/drawing/2014/chartex" xmlns:cx1="http://schemas.microsoft.com/office/drawing/2015/9/8/chartex" xmlns:cx2="http://schemas.microsoft.com/office/drawing/2015/10/21/chartex" xmlns:cx3="http://schemas.microsoft.com/office/drawing/2016/5/9/chartex" xmlns:cx4="http://schemas.microsoft.com/office/drawing/2016/5/10/chartex" xmlns:cx5="http://schemas.microsoft.com/office/drawing/2016/5/11/chartex" xmlns:cx6="http://schemas.microsoft.com/office/drawing/2016/5/12/chartex" xmlns:cx7="http://schemas.microsoft.com/office/drawing/2016/5/13/chartex" xmlns:cx8="http://schemas.microsoft.com/office/drawing/2016/5/14/chartex" xmlns:mc="http://schemas.openxmlformats.org/markup-compatibility/2006" xmlns:aink="http://schemas.microsoft.com/office/drawing/2016/ink" xmlns:am3d="http://schemas.microsoft.com/office/drawing/2017/model3d" xmlns:o="urn:schemas-microsoft-com:office:office" xmlns:r="http://schemas.openxmlformats.org/officeDocument/2006/relationships" xmlns:m="http://schemas.openxmlformats.org/officeDocument/2006/math" xmlns:v="urn:schemas-microsoft-com:vml" xmlns:wp14="http://schemas.microsoft.com/office/word/2010/wordprocessingDrawing" xmlns:wp="http://schemas.openxmlformats.org/drawingml/2006/wordprocessingDrawing" xmlns:w10="urn:schemas-microsoft-com:office:word" xmlns:w="http://schemas.openxmlformats.org/wordprocessingml/2006/main" xmlns:w14="http://schemas.microsoft.com/office/word/2010/wordml" xmlns:w15="http://schemas.microsoft.com/office/word/2012/wordml" xmlns:w16cid="http://schemas.microsoft.com/office/word/2016/wordml/cid" xmlns:w16se="http://schemas.microsoft.com/office/word/2015/wordml/symex" xmlns:wpg="http://schemas.microsoft.com/office/word/2010/wordprocessingGroup" xmlns:wpi="http://schemas.microsoft.com/office/word/2010/wordprocessingInk" xmlns:wne="http://schemas.microsoft.com/office/word/2006/wordml" xmlns:wps="http://schemas.microsoft.com/office/word/2010/wordprocessingShape" mc:Ignorable="w14 w15 w16se w16cid wp14">
+<w:numbering xmlns:wpc="http://schemas.microsoft.com/office/word/2010/wordprocessingCanvas" xmlns:cx="http://schemas.microsoft.com/office/drawing/2014/chartex" xmlns:cx1="http://schemas.microsoft.com/office/drawing/2015/9/8/chartex" xmlns:mc="http://schemas.openxmlformats.org/markup-compatibility/2006" xmlns:o="urn:schemas-microsoft-com:office:office" xmlns:r="http://schemas.openxmlformats.org/officeDocument/2006/relationships" xmlns:m="http://schemas.openxmlformats.org/officeDocument/2006/math" xmlns:v="urn:schemas-microsoft-com:vml" xmlns:wp14="http://schemas.microsoft.com/office/word/2010/wordprocessingDrawing" xmlns:wp="http://schemas.openxmlformats.org/drawingml/2006/wordprocessingDrawing" xmlns:w10="urn:schemas-microsoft-com:office:word" xmlns:w="http://schemas.openxmlformats.org/wordprocessingml/2006/main" xmlns:w14="http://schemas.microsoft.com/office/word/2010/wordml" xmlns:w15="http://schemas.microsoft.com/office/word/2012/wordml" xmlns:w16se="http://schemas.microsoft.com/office/word/2015/wordml/symex" xmlns:wpg="http://schemas.microsoft.com/office/word/2010/wordprocessingGroup" xmlns:wpi="http://schemas.microsoft.com/office/word/2010/wordprocessingInk" xmlns:wne="http://schemas.microsoft.com/office/word/2006/wordml" xmlns:wps="http://schemas.microsoft.com/office/word/2010/wordprocessingShape" mc:Ignorable="w14 w15 w16se wp14">
   <w:abstractNum w:abstractNumId="0" w15:restartNumberingAfterBreak="0">
-    <w:nsid w:val="516D0F3C"/>
+    <w:nsid w:val="1356104C"/>
     <w:multiLevelType w:val="hybridMultilevel"/>
-    <w:tmpl w:val="3EB87180"/>
+    <w:tmpl w:val="EA6A85B6"/>
     <w:lvl w:ilvl="0" w:tplc="040B0001">
       <w:start w:val="1"/>
       <w:numFmt w:val="bullet"/>
@@ -4293,14 +4421,130 @@
       </w:rPr>
     </w:lvl>
   </w:abstractNum>
+  <w:abstractNum w:abstractNumId="1" w15:restartNumberingAfterBreak="0">
+    <w:nsid w:val="4C8718C8"/>
+    <w:multiLevelType w:val="hybridMultilevel"/>
+    <w:tmpl w:val="1EBA3C76"/>
+    <w:lvl w:ilvl="0" w:tplc="040B0001">
+      <w:start w:val="1"/>
+      <w:numFmt w:val="bullet"/>
+      <w:lvlText w:val=""/>
+      <w:lvlJc w:val="left"/>
+      <w:pPr>
+        <w:ind w:left="3328" w:hanging="360"/>
+      </w:pPr>
+      <w:rPr>
+        <w:rFonts w:ascii="Symbol" w:hAnsi="Symbol" w:hint="default"/>
+      </w:rPr>
+    </w:lvl>
+    <w:lvl w:ilvl="1" w:tplc="040B0003" w:tentative="1">
+      <w:start w:val="1"/>
+      <w:numFmt w:val="bullet"/>
+      <w:lvlText w:val="o"/>
+      <w:lvlJc w:val="left"/>
+      <w:pPr>
+        <w:ind w:left="4048" w:hanging="360"/>
+      </w:pPr>
+      <w:rPr>
+        <w:rFonts w:ascii="Courier New" w:hAnsi="Courier New" w:cs="Courier New" w:hint="default"/>
+      </w:rPr>
+    </w:lvl>
+    <w:lvl w:ilvl="2" w:tplc="040B0005" w:tentative="1">
+      <w:start w:val="1"/>
+      <w:numFmt w:val="bullet"/>
+      <w:lvlText w:val=""/>
+      <w:lvlJc w:val="left"/>
+      <w:pPr>
+        <w:ind w:left="4768" w:hanging="360"/>
+      </w:pPr>
+      <w:rPr>
+        <w:rFonts w:ascii="Wingdings" w:hAnsi="Wingdings" w:hint="default"/>
+      </w:rPr>
+    </w:lvl>
+    <w:lvl w:ilvl="3" w:tplc="040B0001" w:tentative="1">
+      <w:start w:val="1"/>
+      <w:numFmt w:val="bullet"/>
+      <w:lvlText w:val=""/>
+      <w:lvlJc w:val="left"/>
+      <w:pPr>
+        <w:ind w:left="5488" w:hanging="360"/>
+      </w:pPr>
+      <w:rPr>
+        <w:rFonts w:ascii="Symbol" w:hAnsi="Symbol" w:hint="default"/>
+      </w:rPr>
+    </w:lvl>
+    <w:lvl w:ilvl="4" w:tplc="040B0003" w:tentative="1">
+      <w:start w:val="1"/>
+      <w:numFmt w:val="bullet"/>
+      <w:lvlText w:val="o"/>
+      <w:lvlJc w:val="left"/>
+      <w:pPr>
+        <w:ind w:left="6208" w:hanging="360"/>
+      </w:pPr>
+      <w:rPr>
+        <w:rFonts w:ascii="Courier New" w:hAnsi="Courier New" w:cs="Courier New" w:hint="default"/>
+      </w:rPr>
+    </w:lvl>
+    <w:lvl w:ilvl="5" w:tplc="040B0005" w:tentative="1">
+      <w:start w:val="1"/>
+      <w:numFmt w:val="bullet"/>
+      <w:lvlText w:val=""/>
+      <w:lvlJc w:val="left"/>
+      <w:pPr>
+        <w:ind w:left="6928" w:hanging="360"/>
+      </w:pPr>
+      <w:rPr>
+        <w:rFonts w:ascii="Wingdings" w:hAnsi="Wingdings" w:hint="default"/>
+      </w:rPr>
+    </w:lvl>
+    <w:lvl w:ilvl="6" w:tplc="040B0001" w:tentative="1">
+      <w:start w:val="1"/>
+      <w:numFmt w:val="bullet"/>
+      <w:lvlText w:val=""/>
+      <w:lvlJc w:val="left"/>
+      <w:pPr>
+        <w:ind w:left="7648" w:hanging="360"/>
+      </w:pPr>
+      <w:rPr>
+        <w:rFonts w:ascii="Symbol" w:hAnsi="Symbol" w:hint="default"/>
+      </w:rPr>
+    </w:lvl>
+    <w:lvl w:ilvl="7" w:tplc="040B0003" w:tentative="1">
+      <w:start w:val="1"/>
+      <w:numFmt w:val="bullet"/>
+      <w:lvlText w:val="o"/>
+      <w:lvlJc w:val="left"/>
+      <w:pPr>
+        <w:ind w:left="8368" w:hanging="360"/>
+      </w:pPr>
+      <w:rPr>
+        <w:rFonts w:ascii="Courier New" w:hAnsi="Courier New" w:cs="Courier New" w:hint="default"/>
+      </w:rPr>
+    </w:lvl>
+    <w:lvl w:ilvl="8" w:tplc="040B0005" w:tentative="1">
+      <w:start w:val="1"/>
+      <w:numFmt w:val="bullet"/>
+      <w:lvlText w:val=""/>
+      <w:lvlJc w:val="left"/>
+      <w:pPr>
+        <w:ind w:left="9088" w:hanging="360"/>
+      </w:pPr>
+      <w:rPr>
+        <w:rFonts w:ascii="Wingdings" w:hAnsi="Wingdings" w:hint="default"/>
+      </w:rPr>
+    </w:lvl>
+  </w:abstractNum>
   <w:num w:numId="1">
     <w:abstractNumId w:val="0"/>
+  </w:num>
+  <w:num w:numId="2">
+    <w:abstractNumId w:val="1"/>
   </w:num>
 </w:numbering>
 </file>
 
 <file path=word/styles.xml><?xml version="1.0" encoding="utf-8"?>
-<w:styles xmlns:mc="http://schemas.openxmlformats.org/markup-compatibility/2006" xmlns:r="http://schemas.openxmlformats.org/officeDocument/2006/relationships" xmlns:w="http://schemas.openxmlformats.org/wordprocessingml/2006/main" xmlns:w14="http://schemas.microsoft.com/office/word/2010/wordml" xmlns:w15="http://schemas.microsoft.com/office/word/2012/wordml" xmlns:w16cid="http://schemas.microsoft.com/office/word/2016/wordml/cid" xmlns:w16se="http://schemas.microsoft.com/office/word/2015/wordml/symex" mc:Ignorable="w14 w15 w16se w16cid">
+<w:styles xmlns:mc="http://schemas.openxmlformats.org/markup-compatibility/2006" xmlns:r="http://schemas.openxmlformats.org/officeDocument/2006/relationships" xmlns:w="http://schemas.openxmlformats.org/wordprocessingml/2006/main" xmlns:w14="http://schemas.microsoft.com/office/word/2010/wordml" xmlns:w15="http://schemas.microsoft.com/office/word/2012/wordml" xmlns:w16se="http://schemas.microsoft.com/office/word/2015/wordml/symex" mc:Ignorable="w14 w15 w16se">
   <w:docDefaults>
     <w:rPrDefault>
       <w:rPr>
@@ -4316,7 +4560,7 @@
       </w:pPr>
     </w:pPrDefault>
   </w:docDefaults>
-  <w:latentStyles w:defLockedState="0" w:defUIPriority="99" w:defSemiHidden="0" w:defUnhideWhenUsed="0" w:defQFormat="0" w:count="375">
+  <w:latentStyles w:defLockedState="0" w:defUIPriority="99" w:defSemiHidden="0" w:defUnhideWhenUsed="0" w:defQFormat="0" w:count="371">
     <w:lsdException w:name="Normal" w:uiPriority="0" w:qFormat="1"/>
     <w:lsdException w:name="heading 1" w:uiPriority="9" w:qFormat="1"/>
     <w:lsdException w:name="heading 2" w:semiHidden="1" w:uiPriority="9" w:unhideWhenUsed="1" w:qFormat="1"/>
@@ -4688,10 +4932,6 @@
     <w:lsdException w:name="List Table 5 Dark Accent 6" w:uiPriority="50"/>
     <w:lsdException w:name="List Table 6 Colorful Accent 6" w:uiPriority="51"/>
     <w:lsdException w:name="List Table 7 Colorful Accent 6" w:uiPriority="52"/>
-    <w:lsdException w:name="Mention" w:semiHidden="1" w:unhideWhenUsed="1"/>
-    <w:lsdException w:name="Smart Hyperlink" w:semiHidden="1" w:unhideWhenUsed="1"/>
-    <w:lsdException w:name="Hashtag" w:semiHidden="1" w:unhideWhenUsed="1"/>
-    <w:lsdException w:name="Unresolved Mention" w:semiHidden="1" w:unhideWhenUsed="1"/>
   </w:latentStyles>
   <w:style w:type="paragraph" w:default="1" w:styleId="Normal">
     <w:name w:val="Normal"/>
@@ -4936,7 +5176,7 @@
     <w:autoRedefine/>
     <w:uiPriority w:val="39"/>
     <w:unhideWhenUsed/>
-    <w:rsid w:val="00643C21"/>
+    <w:rsid w:val="008856E4"/>
     <w:pPr>
       <w:spacing w:after="100"/>
       <w:ind w:left="0"/>
@@ -4949,7 +5189,7 @@
     <w:autoRedefine/>
     <w:uiPriority w:val="39"/>
     <w:unhideWhenUsed/>
-    <w:rsid w:val="00643C21"/>
+    <w:rsid w:val="008856E4"/>
     <w:pPr>
       <w:spacing w:after="100"/>
       <w:ind w:left="240"/>
@@ -4960,7 +5200,7 @@
     <w:basedOn w:val="DefaultParagraphFont"/>
     <w:uiPriority w:val="99"/>
     <w:unhideWhenUsed/>
-    <w:rsid w:val="00643C21"/>
+    <w:rsid w:val="008856E4"/>
     <w:rPr>
       <w:color w:val="0563C1" w:themeColor="hyperlink"/>
       <w:u w:val="single"/>
@@ -4971,7 +5211,7 @@
     <w:basedOn w:val="Normal"/>
     <w:uiPriority w:val="34"/>
     <w:qFormat/>
-    <w:rsid w:val="003503F1"/>
+    <w:rsid w:val="007C661B"/>
     <w:pPr>
       <w:ind w:left="720"/>
       <w:contextualSpacing/>
@@ -4981,7 +5221,7 @@
     <w:name w:val="Table Grid"/>
     <w:basedOn w:val="TableNormal"/>
     <w:uiPriority w:val="39"/>
-    <w:rsid w:val="003503F1"/>
+    <w:rsid w:val="007F15E3"/>
     <w:pPr>
       <w:spacing w:after="0" w:line="240" w:lineRule="auto"/>
     </w:pPr>
@@ -5299,7 +5539,7 @@
 </file>
 
 <file path=customXml/itemProps1.xml><?xml version="1.0" encoding="utf-8"?>
-<ds:datastoreItem xmlns:ds="http://schemas.openxmlformats.org/officeDocument/2006/customXml" ds:itemID="{32CFDB92-2150-4655-9637-DD4C337FFB8C}">
+<ds:datastoreItem xmlns:ds="http://schemas.openxmlformats.org/officeDocument/2006/customXml" ds:itemID="{1E964140-CC78-4B19-9CE1-3EAB210DE5E7}">
   <ds:schemaRefs>
     <ds:schemaRef ds:uri="http://schemas.openxmlformats.org/officeDocument/2006/bibliography"/>
   </ds:schemaRefs>

</xml_diff>